<commit_message>
Commit com build e atualização relatorio
build e meu relatorio colocados nos arquivos
</commit_message>
<xml_diff>
--- a/Relatório Vinicius Januzzi.docx
+++ b/Relatório Vinicius Januzzi.docx
@@ -153,6 +153,129 @@
           <w:szCs w:val="24"/>
         </w:rPr>
         <w:t xml:space="preserve"> e ao longo da semana uparei no GitHub.</w:t>
+      </w:r>
+    </w:p>
+    <w:p>
+      <w:pPr>
+        <w:rPr>
+          <w:rFonts w:ascii="Times New Roman" w:hAnsi="Times New Roman" w:cs="Times New Roman"/>
+          <w:sz w:val="24"/>
+          <w:szCs w:val="24"/>
+        </w:rPr>
+      </w:pPr>
+      <w:r>
+        <w:rPr>
+          <w:rFonts w:ascii="Times New Roman" w:hAnsi="Times New Roman" w:cs="Times New Roman"/>
+          <w:sz w:val="24"/>
+          <w:szCs w:val="24"/>
+        </w:rPr>
+        <w:t>-------------------------------------- atualização do relatório</w:t>
+      </w:r>
+      <w:r>
+        <w:rPr>
+          <w:rFonts w:ascii="Times New Roman" w:hAnsi="Times New Roman" w:cs="Times New Roman"/>
+          <w:sz w:val="24"/>
+          <w:szCs w:val="24"/>
+        </w:rPr>
+        <w:t>--------------------------------------</w:t>
+      </w:r>
+    </w:p>
+    <w:p>
+      <w:pPr>
+        <w:rPr>
+          <w:rFonts w:ascii="Times New Roman" w:hAnsi="Times New Roman" w:cs="Times New Roman"/>
+          <w:sz w:val="24"/>
+          <w:szCs w:val="24"/>
+        </w:rPr>
+      </w:pPr>
+    </w:p>
+    <w:p>
+      <w:pPr>
+        <w:rPr>
+          <w:rFonts w:ascii="Times New Roman" w:hAnsi="Times New Roman" w:cs="Times New Roman"/>
+          <w:sz w:val="24"/>
+          <w:szCs w:val="24"/>
+        </w:rPr>
+      </w:pPr>
+      <w:r>
+        <w:rPr>
+          <w:rFonts w:ascii="Times New Roman" w:hAnsi="Times New Roman" w:cs="Times New Roman"/>
+          <w:sz w:val="24"/>
+          <w:szCs w:val="24"/>
+        </w:rPr>
+        <w:t xml:space="preserve">Eu programei e organizei todos os </w:t>
+      </w:r>
+      <w:proofErr w:type="spellStart"/>
+      <w:r>
+        <w:rPr>
+          <w:rFonts w:ascii="Times New Roman" w:hAnsi="Times New Roman" w:cs="Times New Roman"/>
+          <w:sz w:val="24"/>
+          <w:szCs w:val="24"/>
+        </w:rPr>
+        <w:t>Assets</w:t>
+      </w:r>
+      <w:proofErr w:type="spellEnd"/>
+      <w:r>
+        <w:rPr>
+          <w:rFonts w:ascii="Times New Roman" w:hAnsi="Times New Roman" w:cs="Times New Roman"/>
+          <w:sz w:val="24"/>
+          <w:szCs w:val="24"/>
+        </w:rPr>
+        <w:t xml:space="preserve"> na </w:t>
+      </w:r>
+      <w:proofErr w:type="spellStart"/>
+      <w:r>
+        <w:rPr>
+          <w:rFonts w:ascii="Times New Roman" w:hAnsi="Times New Roman" w:cs="Times New Roman"/>
+          <w:sz w:val="24"/>
+          <w:szCs w:val="24"/>
+        </w:rPr>
+        <w:t>Unity</w:t>
+      </w:r>
+      <w:proofErr w:type="spellEnd"/>
+      <w:r>
+        <w:rPr>
+          <w:rFonts w:ascii="Times New Roman" w:hAnsi="Times New Roman" w:cs="Times New Roman"/>
+          <w:sz w:val="24"/>
+          <w:szCs w:val="24"/>
+        </w:rPr>
+        <w:t xml:space="preserve">, ajudei na coordenação do projeto junto ao Gustavo </w:t>
+      </w:r>
+      <w:proofErr w:type="spellStart"/>
+      <w:r>
+        <w:rPr>
+          <w:rFonts w:ascii="Times New Roman" w:hAnsi="Times New Roman" w:cs="Times New Roman"/>
+          <w:sz w:val="24"/>
+          <w:szCs w:val="24"/>
+        </w:rPr>
+        <w:t>Hanada</w:t>
+      </w:r>
+      <w:proofErr w:type="spellEnd"/>
+      <w:r>
+        <w:rPr>
+          <w:rFonts w:ascii="Times New Roman" w:hAnsi="Times New Roman" w:cs="Times New Roman"/>
+          <w:sz w:val="24"/>
+          <w:szCs w:val="24"/>
+        </w:rPr>
+        <w:t xml:space="preserve">, ajudei na gravação dos áudios utilizados no projeto, auxiliei o grupo na utilização do </w:t>
+      </w:r>
+      <w:proofErr w:type="spellStart"/>
+      <w:r>
+        <w:rPr>
+          <w:rFonts w:ascii="Times New Roman" w:hAnsi="Times New Roman" w:cs="Times New Roman"/>
+          <w:sz w:val="24"/>
+          <w:szCs w:val="24"/>
+        </w:rPr>
+        <w:t>Github</w:t>
+      </w:r>
+      <w:proofErr w:type="spellEnd"/>
+      <w:r>
+        <w:rPr>
+          <w:rFonts w:ascii="Times New Roman" w:hAnsi="Times New Roman" w:cs="Times New Roman"/>
+          <w:sz w:val="24"/>
+          <w:szCs w:val="24"/>
+        </w:rPr>
+        <w:t xml:space="preserve">. </w:t>
       </w:r>
     </w:p>
     <w:p>

</xml_diff>